<commit_message>
update TOneV2 database schema
git-tfs-id: [http://developmentvlan:8585/tfs/vanrise.collection]$/;C23885
</commit_message>
<xml_diff>
--- a/Mediation/Documents/Architecture Documents/Mediation Architecture.docx
+++ b/Mediation/Documents/Architecture Documents/Mediation Architecture.docx
@@ -329,7 +329,7 @@
           <w:r>
             <w:fldChar w:fldCharType="separate"/>
           </w:r>
-          <w:hyperlink w:anchor="_Toc422132485" w:history="1">
+          <w:hyperlink w:anchor="_Toc422239377" w:history="1">
             <w:r>
               <w:rPr>
                 <w:rStyle w:val="Hyperlink"/>
@@ -356,7 +356,7 @@
                 <w:noProof/>
                 <w:webHidden/>
               </w:rPr>
-              <w:instrText xml:space="preserve"> PAGEREF _Toc422132485 \h </w:instrText>
+              <w:instrText xml:space="preserve"> PAGEREF _Toc422239377 \h </w:instrText>
             </w:r>
             <w:r>
               <w:rPr>
@@ -398,7 +398,7 @@
               <w:noProof/>
             </w:rPr>
           </w:pPr>
-          <w:hyperlink w:anchor="_Toc422132486" w:history="1">
+          <w:hyperlink w:anchor="_Toc422239378" w:history="1">
             <w:r>
               <w:rPr>
                 <w:rStyle w:val="Hyperlink"/>
@@ -425,7 +425,7 @@
                 <w:noProof/>
                 <w:webHidden/>
               </w:rPr>
-              <w:instrText xml:space="preserve"> PAGEREF _Toc422132486 \h </w:instrText>
+              <w:instrText xml:space="preserve"> PAGEREF _Toc422239378 \h </w:instrText>
             </w:r>
             <w:r>
               <w:rPr>
@@ -467,7 +467,7 @@
               <w:noProof/>
             </w:rPr>
           </w:pPr>
-          <w:hyperlink w:anchor="_Toc422132487" w:history="1">
+          <w:hyperlink w:anchor="_Toc422239379" w:history="1">
             <w:r>
               <w:rPr>
                 <w:rStyle w:val="Hyperlink"/>
@@ -494,7 +494,7 @@
                 <w:noProof/>
                 <w:webHidden/>
               </w:rPr>
-              <w:instrText xml:space="preserve"> PAGEREF _Toc422132487 \h </w:instrText>
+              <w:instrText xml:space="preserve"> PAGEREF _Toc422239379 \h </w:instrText>
             </w:r>
             <w:r>
               <w:rPr>
@@ -536,7 +536,7 @@
               <w:noProof/>
             </w:rPr>
           </w:pPr>
-          <w:hyperlink w:anchor="_Toc422132488" w:history="1">
+          <w:hyperlink w:anchor="_Toc422239380" w:history="1">
             <w:r>
               <w:rPr>
                 <w:rStyle w:val="Hyperlink"/>
@@ -563,7 +563,7 @@
                 <w:noProof/>
                 <w:webHidden/>
               </w:rPr>
-              <w:instrText xml:space="preserve"> PAGEREF _Toc422132488 \h </w:instrText>
+              <w:instrText xml:space="preserve"> PAGEREF _Toc422239380 \h </w:instrText>
             </w:r>
             <w:r>
               <w:rPr>
@@ -605,7 +605,7 @@
               <w:noProof/>
             </w:rPr>
           </w:pPr>
-          <w:hyperlink w:anchor="_Toc422132489" w:history="1">
+          <w:hyperlink w:anchor="_Toc422239381" w:history="1">
             <w:r>
               <w:rPr>
                 <w:rStyle w:val="Hyperlink"/>
@@ -632,7 +632,7 @@
                 <w:noProof/>
                 <w:webHidden/>
               </w:rPr>
-              <w:instrText xml:space="preserve"> PAGEREF _Toc422132489 \h </w:instrText>
+              <w:instrText xml:space="preserve"> PAGEREF _Toc422239381 \h </w:instrText>
             </w:r>
             <w:r>
               <w:rPr>
@@ -674,7 +674,7 @@
               <w:noProof/>
             </w:rPr>
           </w:pPr>
-          <w:hyperlink w:anchor="_Toc422132490" w:history="1">
+          <w:hyperlink w:anchor="_Toc422239382" w:history="1">
             <w:r>
               <w:rPr>
                 <w:rStyle w:val="Hyperlink"/>
@@ -701,7 +701,7 @@
                 <w:noProof/>
                 <w:webHidden/>
               </w:rPr>
-              <w:instrText xml:space="preserve"> PAGEREF _Toc422132490 \h </w:instrText>
+              <w:instrText xml:space="preserve"> PAGEREF _Toc422239382 \h </w:instrText>
             </w:r>
             <w:r>
               <w:rPr>
@@ -743,7 +743,7 @@
               <w:noProof/>
             </w:rPr>
           </w:pPr>
-          <w:hyperlink w:anchor="_Toc422132491" w:history="1">
+          <w:hyperlink w:anchor="_Toc422239383" w:history="1">
             <w:r>
               <w:rPr>
                 <w:rStyle w:val="Hyperlink"/>
@@ -770,7 +770,7 @@
                 <w:noProof/>
                 <w:webHidden/>
               </w:rPr>
-              <w:instrText xml:space="preserve"> PAGEREF _Toc422132491 \h </w:instrText>
+              <w:instrText xml:space="preserve"> PAGEREF _Toc422239383 \h </w:instrText>
             </w:r>
             <w:r>
               <w:rPr>
@@ -812,7 +812,7 @@
               <w:noProof/>
             </w:rPr>
           </w:pPr>
-          <w:hyperlink w:anchor="_Toc422132492" w:history="1">
+          <w:hyperlink w:anchor="_Toc422239384" w:history="1">
             <w:r>
               <w:rPr>
                 <w:rStyle w:val="Hyperlink"/>
@@ -839,7 +839,7 @@
                 <w:noProof/>
                 <w:webHidden/>
               </w:rPr>
-              <w:instrText xml:space="preserve"> PAGEREF _Toc422132492 \h </w:instrText>
+              <w:instrText xml:space="preserve"> PAGEREF _Toc422239384 \h </w:instrText>
             </w:r>
             <w:r>
               <w:rPr>
@@ -881,7 +881,7 @@
               <w:noProof/>
             </w:rPr>
           </w:pPr>
-          <w:hyperlink w:anchor="_Toc422132493" w:history="1">
+          <w:hyperlink w:anchor="_Toc422239385" w:history="1">
             <w:r>
               <w:rPr>
                 <w:rStyle w:val="Hyperlink"/>
@@ -908,7 +908,7 @@
                 <w:noProof/>
                 <w:webHidden/>
               </w:rPr>
-              <w:instrText xml:space="preserve"> PAGEREF _Toc422132493 \h </w:instrText>
+              <w:instrText xml:space="preserve"> PAGEREF _Toc422239385 \h </w:instrText>
             </w:r>
             <w:r>
               <w:rPr>
@@ -950,7 +950,7 @@
               <w:noProof/>
             </w:rPr>
           </w:pPr>
-          <w:hyperlink w:anchor="_Toc422132494" w:history="1">
+          <w:hyperlink w:anchor="_Toc422239386" w:history="1">
             <w:r>
               <w:rPr>
                 <w:rStyle w:val="Hyperlink"/>
@@ -977,7 +977,7 @@
                 <w:noProof/>
                 <w:webHidden/>
               </w:rPr>
-              <w:instrText xml:space="preserve"> PAGEREF _Toc422132494 \h </w:instrText>
+              <w:instrText xml:space="preserve"> PAGEREF _Toc422239386 \h </w:instrText>
             </w:r>
             <w:r>
               <w:rPr>
@@ -1043,7 +1043,7 @@
       <w:pPr>
         <w:pStyle w:val="Heading1"/>
       </w:pPr>
-      <w:bookmarkStart w:id="0" w:name="_Toc422132485"/>
+      <w:bookmarkStart w:id="0" w:name="_Toc422239377"/>
       <w:r>
         <w:lastRenderedPageBreak/>
         <w:t>Document Purpose</w:t>
@@ -1059,7 +1059,7 @@
       <w:pPr>
         <w:pStyle w:val="Heading1"/>
       </w:pPr>
-      <w:bookmarkStart w:id="1" w:name="_Toc422132486"/>
+      <w:bookmarkStart w:id="1" w:name="_Toc422239378"/>
       <w:r>
         <w:lastRenderedPageBreak/>
         <w:t>System Overview</w:t>
@@ -1123,7 +1123,7 @@
       <w:pPr>
         <w:pStyle w:val="Heading2"/>
       </w:pPr>
-      <w:bookmarkStart w:id="2" w:name="_Toc422132487"/>
+      <w:bookmarkStart w:id="2" w:name="_Toc422239379"/>
       <w:r>
         <w:t>Data Flow</w:t>
       </w:r>
@@ -1245,7 +1245,15 @@
               <w:cnfStyle w:val="000000100000" w:firstRow="0" w:lastRow="0" w:firstColumn="0" w:lastColumn="0" w:oddVBand="0" w:evenVBand="0" w:oddHBand="1" w:evenHBand="0" w:firstRowFirstColumn="0" w:firstRowLastColumn="0" w:lastRowFirstColumn="0" w:lastRowLastColumn="0"/>
             </w:pPr>
             <w:r>
-              <w:t>The switch/gateway to import CDRs from</w:t>
+              <w:t xml:space="preserve">The </w:t>
+            </w:r>
+            <w:bookmarkStart w:id="3" w:name="_GoBack"/>
+            <w:r>
+              <w:t xml:space="preserve">switch/gateway </w:t>
+            </w:r>
+            <w:bookmarkEnd w:id="3"/>
+            <w:r>
+              <w:t>to import CDRs from</w:t>
             </w:r>
           </w:p>
         </w:tc>
@@ -1415,11 +1423,11 @@
       <w:pPr>
         <w:pStyle w:val="Heading2"/>
       </w:pPr>
-      <w:bookmarkStart w:id="3" w:name="_Toc422132488"/>
+      <w:bookmarkStart w:id="4" w:name="_Toc422239380"/>
       <w:r>
         <w:t>Technical Aspects</w:t>
       </w:r>
-      <w:bookmarkEnd w:id="3"/>
+      <w:bookmarkEnd w:id="4"/>
     </w:p>
     <w:p>
       <w:r>
@@ -1724,12 +1732,12 @@
       <w:pPr>
         <w:pStyle w:val="Heading1"/>
       </w:pPr>
-      <w:bookmarkStart w:id="4" w:name="_Toc422132489"/>
+      <w:bookmarkStart w:id="5" w:name="_Toc422239381"/>
       <w:r>
         <w:lastRenderedPageBreak/>
         <w:t>Data Flow Stages</w:t>
       </w:r>
-      <w:bookmarkEnd w:id="4"/>
+      <w:bookmarkEnd w:id="5"/>
     </w:p>
     <w:p>
       <w:r>
@@ -2012,13 +2020,7 @@
         <w:t>Transformed CDRs stage</w:t>
       </w:r>
       <w:r>
-        <w:t>: represented by “</w:t>
-      </w:r>
-      <w:r>
-        <w:t>Transformed</w:t>
-      </w:r>
-      <w:r>
-        <w:t xml:space="preserve"> CDRs Queue”</w:t>
+        <w:t>: represented by “Transformed CDRs Queue”</w:t>
       </w:r>
     </w:p>
     <w:p>
@@ -2155,12 +2157,12 @@
       <w:pPr>
         <w:pStyle w:val="Heading1"/>
       </w:pPr>
-      <w:bookmarkStart w:id="5" w:name="_Toc422132490"/>
+      <w:bookmarkStart w:id="6" w:name="_Toc422239382"/>
       <w:r>
         <w:lastRenderedPageBreak/>
         <w:t>Processing Parts</w:t>
       </w:r>
-      <w:bookmarkEnd w:id="5"/>
+      <w:bookmarkEnd w:id="6"/>
     </w:p>
     <w:p>
       <w:r>
@@ -2219,11 +2221,11 @@
       <w:pPr>
         <w:pStyle w:val="Heading2"/>
       </w:pPr>
-      <w:bookmarkStart w:id="6" w:name="_Toc422132491"/>
+      <w:bookmarkStart w:id="7" w:name="_Toc422239383"/>
       <w:r>
         <w:t>Receive Adapter</w:t>
       </w:r>
-      <w:bookmarkEnd w:id="6"/>
+      <w:bookmarkEnd w:id="7"/>
     </w:p>
     <w:p>
       <w:r>
@@ -2256,8 +2258,6 @@
       <w:r>
         <w:t>Retrieve CDRs in batches</w:t>
       </w:r>
-      <w:bookmarkStart w:id="7" w:name="_GoBack"/>
-      <w:bookmarkEnd w:id="7"/>
     </w:p>
     <w:p>
       <w:pPr>
@@ -2280,10 +2280,138 @@
       </w:r>
     </w:p>
     <w:p>
+      <w:r>
+        <w:t>The Receive adapter shall have the following configuration sections:</w:t>
+      </w:r>
+    </w:p>
+    <w:tbl>
+      <w:tblPr>
+        <w:tblStyle w:val="ListTable3-Accent1"/>
+        <w:tblW w:w="0" w:type="auto"/>
+        <w:tblLook w:val="04A0" w:firstRow="1" w:lastRow="0" w:firstColumn="1" w:lastColumn="0" w:noHBand="0" w:noVBand="1"/>
+      </w:tblPr>
+      <w:tblGrid>
+        <w:gridCol w:w="3055"/>
+        <w:gridCol w:w="6295"/>
+      </w:tblGrid>
+      <w:tr>
+        <w:trPr>
+          <w:cnfStyle w:val="100000000000" w:firstRow="1" w:lastRow="0" w:firstColumn="0" w:lastColumn="0" w:oddVBand="0" w:evenVBand="0" w:oddHBand="0" w:evenHBand="0" w:firstRowFirstColumn="0" w:firstRowLastColumn="0" w:lastRowFirstColumn="0" w:lastRowLastColumn="0"/>
+        </w:trPr>
+        <w:tc>
+          <w:tcPr>
+            <w:cnfStyle w:val="001000000100" w:firstRow="0" w:lastRow="0" w:firstColumn="1" w:lastColumn="0" w:oddVBand="0" w:evenVBand="0" w:oddHBand="0" w:evenHBand="0" w:firstRowFirstColumn="1" w:firstRowLastColumn="0" w:lastRowFirstColumn="0" w:lastRowLastColumn="0"/>
+            <w:tcW w:w="3055" w:type="dxa"/>
+          </w:tcPr>
+          <w:p>
+            <w:r>
+              <w:t>Section</w:t>
+            </w:r>
+          </w:p>
+        </w:tc>
+        <w:tc>
+          <w:tcPr>
+            <w:tcW w:w="6295" w:type="dxa"/>
+          </w:tcPr>
+          <w:p>
+            <w:pPr>
+              <w:cnfStyle w:val="100000000000" w:firstRow="1" w:lastRow="0" w:firstColumn="0" w:lastColumn="0" w:oddVBand="0" w:evenVBand="0" w:oddHBand="0" w:evenHBand="0" w:firstRowFirstColumn="0" w:firstRowLastColumn="0" w:lastRowFirstColumn="0" w:lastRowLastColumn="0"/>
+            </w:pPr>
+            <w:r>
+              <w:t>Description</w:t>
+            </w:r>
+          </w:p>
+        </w:tc>
+      </w:tr>
+      <w:tr>
+        <w:trPr>
+          <w:cnfStyle w:val="000000100000" w:firstRow="0" w:lastRow="0" w:firstColumn="0" w:lastColumn="0" w:oddVBand="0" w:evenVBand="0" w:oddHBand="1" w:evenHBand="0" w:firstRowFirstColumn="0" w:firstRowLastColumn="0" w:lastRowFirstColumn="0" w:lastRowLastColumn="0"/>
+        </w:trPr>
+        <w:tc>
+          <w:tcPr>
+            <w:cnfStyle w:val="001000000000" w:firstRow="0" w:lastRow="0" w:firstColumn="1" w:lastColumn="0" w:oddVBand="0" w:evenVBand="0" w:oddHBand="0" w:evenHBand="0" w:firstRowFirstColumn="0" w:firstRowLastColumn="0" w:lastRowFirstColumn="0" w:lastRowLastColumn="0"/>
+            <w:tcW w:w="3055" w:type="dxa"/>
+          </w:tcPr>
+          <w:p/>
+        </w:tc>
+        <w:tc>
+          <w:tcPr>
+            <w:tcW w:w="6295" w:type="dxa"/>
+          </w:tcPr>
+          <w:p>
+            <w:pPr>
+              <w:cnfStyle w:val="000000100000" w:firstRow="0" w:lastRow="0" w:firstColumn="0" w:lastColumn="0" w:oddVBand="0" w:evenVBand="0" w:oddHBand="1" w:evenHBand="0" w:firstRowFirstColumn="0" w:firstRowLastColumn="0" w:lastRowFirstColumn="0" w:lastRowLastColumn="0"/>
+            </w:pPr>
+          </w:p>
+        </w:tc>
+      </w:tr>
+      <w:tr>
+        <w:tc>
+          <w:tcPr>
+            <w:cnfStyle w:val="001000000000" w:firstRow="0" w:lastRow="0" w:firstColumn="1" w:lastColumn="0" w:oddVBand="0" w:evenVBand="0" w:oddHBand="0" w:evenHBand="0" w:firstRowFirstColumn="0" w:firstRowLastColumn="0" w:lastRowFirstColumn="0" w:lastRowLastColumn="0"/>
+            <w:tcW w:w="3055" w:type="dxa"/>
+          </w:tcPr>
+          <w:p/>
+        </w:tc>
+        <w:tc>
+          <w:tcPr>
+            <w:tcW w:w="6295" w:type="dxa"/>
+          </w:tcPr>
+          <w:p>
+            <w:pPr>
+              <w:cnfStyle w:val="000000000000" w:firstRow="0" w:lastRow="0" w:firstColumn="0" w:lastColumn="0" w:oddVBand="0" w:evenVBand="0" w:oddHBand="0" w:evenHBand="0" w:firstRowFirstColumn="0" w:firstRowLastColumn="0" w:lastRowFirstColumn="0" w:lastRowLastColumn="0"/>
+            </w:pPr>
+          </w:p>
+        </w:tc>
+      </w:tr>
+      <w:tr>
+        <w:trPr>
+          <w:cnfStyle w:val="000000100000" w:firstRow="0" w:lastRow="0" w:firstColumn="0" w:lastColumn="0" w:oddVBand="0" w:evenVBand="0" w:oddHBand="1" w:evenHBand="0" w:firstRowFirstColumn="0" w:firstRowLastColumn="0" w:lastRowFirstColumn="0" w:lastRowLastColumn="0"/>
+        </w:trPr>
+        <w:tc>
+          <w:tcPr>
+            <w:cnfStyle w:val="001000000000" w:firstRow="0" w:lastRow="0" w:firstColumn="1" w:lastColumn="0" w:oddVBand="0" w:evenVBand="0" w:oddHBand="0" w:evenHBand="0" w:firstRowFirstColumn="0" w:firstRowLastColumn="0" w:lastRowFirstColumn="0" w:lastRowLastColumn="0"/>
+            <w:tcW w:w="3055" w:type="dxa"/>
+          </w:tcPr>
+          <w:p/>
+        </w:tc>
+        <w:tc>
+          <w:tcPr>
+            <w:tcW w:w="6295" w:type="dxa"/>
+          </w:tcPr>
+          <w:p>
+            <w:pPr>
+              <w:cnfStyle w:val="000000100000" w:firstRow="0" w:lastRow="0" w:firstColumn="0" w:lastColumn="0" w:oddVBand="0" w:evenVBand="0" w:oddHBand="1" w:evenHBand="0" w:firstRowFirstColumn="0" w:firstRowLastColumn="0" w:lastRowFirstColumn="0" w:lastRowLastColumn="0"/>
+            </w:pPr>
+          </w:p>
+        </w:tc>
+      </w:tr>
+      <w:tr>
+        <w:tc>
+          <w:tcPr>
+            <w:cnfStyle w:val="001000000000" w:firstRow="0" w:lastRow="0" w:firstColumn="1" w:lastColumn="0" w:oddVBand="0" w:evenVBand="0" w:oddHBand="0" w:evenHBand="0" w:firstRowFirstColumn="0" w:firstRowLastColumn="0" w:lastRowFirstColumn="0" w:lastRowLastColumn="0"/>
+            <w:tcW w:w="3055" w:type="dxa"/>
+          </w:tcPr>
+          <w:p/>
+        </w:tc>
+        <w:tc>
+          <w:tcPr>
+            <w:tcW w:w="6295" w:type="dxa"/>
+          </w:tcPr>
+          <w:p>
+            <w:pPr>
+              <w:cnfStyle w:val="000000000000" w:firstRow="0" w:lastRow="0" w:firstColumn="0" w:lastColumn="0" w:oddVBand="0" w:evenVBand="0" w:oddHBand="0" w:evenHBand="0" w:firstRowFirstColumn="0" w:firstRowLastColumn="0" w:lastRowFirstColumn="0" w:lastRowLastColumn="0"/>
+            </w:pPr>
+          </w:p>
+        </w:tc>
+      </w:tr>
+    </w:tbl>
+    <w:p/>
+    <w:p>
       <w:pPr>
         <w:pStyle w:val="Heading2"/>
       </w:pPr>
-      <w:bookmarkStart w:id="8" w:name="_Toc422132492"/>
+      <w:bookmarkStart w:id="8" w:name="_Toc422239384"/>
       <w:r>
         <w:t>CDR Parser</w:t>
       </w:r>
@@ -2293,7 +2421,7 @@
       <w:pPr>
         <w:pStyle w:val="Heading2"/>
       </w:pPr>
-      <w:bookmarkStart w:id="9" w:name="_Toc422132493"/>
+      <w:bookmarkStart w:id="9" w:name="_Toc422239385"/>
       <w:r>
         <w:t>CDR Transformer</w:t>
       </w:r>
@@ -2303,7 +2431,7 @@
       <w:pPr>
         <w:pStyle w:val="Heading2"/>
       </w:pPr>
-      <w:bookmarkStart w:id="10" w:name="_Toc422132494"/>
+      <w:bookmarkStart w:id="10" w:name="_Toc422239386"/>
       <w:r>
         <w:t>Send Adapter</w:t>
       </w:r>
@@ -2386,7 +2514,7 @@
           <w:rPr>
             <w:noProof/>
           </w:rPr>
-          <w:t>6</w:t>
+          <w:t>7</w:t>
         </w:r>
         <w:r>
           <w:rPr>
@@ -4690,7 +4818,7 @@
 </file>
 
 <file path=customXml/itemProps1.xml><?xml version="1.0" encoding="utf-8"?>
-<ds:datastoreItem xmlns:ds="http://schemas.openxmlformats.org/officeDocument/2006/customXml" ds:itemID="{48918040-DFDA-4E46-BC5F-10313DCD8F88}">
+<ds:datastoreItem xmlns:ds="http://schemas.openxmlformats.org/officeDocument/2006/customXml" ds:itemID="{5714AFE2-CE2C-4D98-9A80-6447EC62F0E6}">
   <ds:schemaRefs>
     <ds:schemaRef ds:uri="http://schemas.openxmlformats.org/officeDocument/2006/bibliography"/>
   </ds:schemaRefs>

</xml_diff>